<commit_message>
Ready for final release?!?
</commit_message>
<xml_diff>
--- a/2.0/Documentation/Release notes for openPEPPOL-VA-V3.1.0.docx
+++ b/2.0/Documentation/Release notes for openPEPPOL-VA-V3.1.0.docx
@@ -9,6 +9,8 @@
           <w:lang w:val="nb-NO"/>
         </w:rPr>
       </w:pPr>
+      <w:bookmarkStart w:id="0" w:name="_GoBack"/>
+      <w:bookmarkEnd w:id="0"/>
       <w:r>
         <w:rPr>
           <w:lang w:val="nb-NO"/>
@@ -31,20 +33,27 @@
         <w:rPr>
           <w:lang w:val="nb-NO"/>
         </w:rPr>
-        <w:t xml:space="preserve"> V3.1.0_RC1</w:t>
+        <w:t xml:space="preserve"> V3.1.0</w:t>
       </w:r>
     </w:p>
     <w:p>
       <w:pPr>
         <w:pStyle w:val="Heading1"/>
       </w:pPr>
-      <w:proofErr w:type="gramStart"/>
       <w:r>
-        <w:t>Published for review 2.</w:t>
+        <w:t>Published for re</w:t>
       </w:r>
-      <w:proofErr w:type="gramEnd"/>
       <w:r>
-        <w:t xml:space="preserve"> September 2015</w:t>
+        <w:t>lease</w:t>
+      </w:r>
+      <w:r>
+        <w:t xml:space="preserve"> </w:t>
+      </w:r>
+      <w:r>
+        <w:t>02.10.</w:t>
+      </w:r>
+      <w:r>
+        <w:t>2015</w:t>
       </w:r>
     </w:p>
     <w:p/>
@@ -76,7 +85,13 @@
       </w:r>
       <w:proofErr w:type="spellEnd"/>
       <w:r>
-        <w:t>, including BIIRULES and OPENPEPPOL rules, have been upgraded to XSLT/</w:t>
+        <w:t xml:space="preserve">, including </w:t>
+      </w:r>
+      <w:r>
+        <w:t xml:space="preserve">BIICORE, </w:t>
+      </w:r>
+      <w:r>
+        <w:t>BIIRULES and OPENPEPPOL rules, have been upgraded to XSLT/</w:t>
       </w:r>
       <w:proofErr w:type="spellStart"/>
       <w:r>
@@ -90,7 +105,6 @@
         <w:t xml:space="preserve"> to solve several issues with floating point numbers and calculations.</w:t>
       </w:r>
     </w:p>
-    <w:p/>
     <w:p>
       <w:pPr>
         <w:pStyle w:val="ListParagraph"/>
@@ -111,7 +125,6 @@
         <w:t>)-function is removed from the test, to prevent errors raised on zero-values.</w:t>
       </w:r>
     </w:p>
-    <w:p/>
     <w:p>
       <w:pPr>
         <w:pStyle w:val="ListParagraph"/>
@@ -124,7 +137,6 @@
         <w:t>On some rules the test has been changed, to remove the selection of all elements with a specific name (//)</w:t>
       </w:r>
     </w:p>
-    <w:p/>
     <w:p>
       <w:pPr>
         <w:pStyle w:val="ListParagraph"/>
@@ -137,7 +149,6 @@
         <w:t>Added function “normalize-space” to some rule tests</w:t>
       </w:r>
     </w:p>
-    <w:p/>
     <w:p>
       <w:pPr>
         <w:pStyle w:val="ListParagraph"/>
@@ -149,6 +160,80 @@
       <w:r>
         <w:t>Two rules changed to fatal to reflect rule text (CL-T14-R006 &amp; CL-T14-R007)</w:t>
       </w:r>
+    </w:p>
+    <w:p>
+      <w:pPr>
+        <w:pStyle w:val="ListParagraph"/>
+      </w:pPr>
+    </w:p>
+    <w:p>
+      <w:pPr>
+        <w:pStyle w:val="Heading2"/>
+      </w:pPr>
+      <w:r>
+        <w:t xml:space="preserve">Changes done </w:t>
+      </w:r>
+      <w:r>
+        <w:t xml:space="preserve">after </w:t>
+      </w:r>
+      <w:r>
+        <w:t>RC</w:t>
+      </w:r>
+      <w:r>
+        <w:t>1</w:t>
+      </w:r>
+      <w:r>
+        <w:t>:</w:t>
+      </w:r>
+    </w:p>
+    <w:p>
+      <w:pPr>
+        <w:pStyle w:val="ListParagraph"/>
+        <w:numPr>
+          <w:ilvl w:val="0"/>
+          <w:numId w:val="2"/>
+        </w:numPr>
+      </w:pPr>
+      <w:r>
+        <w:t xml:space="preserve">BIICORE files removed in this package. They are creating warnings for valid PEPPOL instances. Instead new PEPPOL Core validations will be added in the next release (spring 2016). </w:t>
+      </w:r>
+    </w:p>
+    <w:p>
+      <w:pPr>
+        <w:pStyle w:val="ListParagraph"/>
+        <w:numPr>
+          <w:ilvl w:val="0"/>
+          <w:numId w:val="2"/>
+        </w:numPr>
+      </w:pPr>
+      <w:r>
+        <w:t xml:space="preserve">Minor corrections has been done in rule BII2-T10-R056, BII-T10-R052, BII-T10-R049 and corresponding </w:t>
+      </w:r>
+      <w:proofErr w:type="spellStart"/>
+      <w:r>
+        <w:t>creditnote</w:t>
+      </w:r>
+      <w:proofErr w:type="spellEnd"/>
+      <w:r>
+        <w:t>-rules (T14)</w:t>
+      </w:r>
+    </w:p>
+    <w:p>
+      <w:pPr>
+        <w:pStyle w:val="ListParagraph"/>
+        <w:numPr>
+          <w:ilvl w:val="0"/>
+          <w:numId w:val="2"/>
+        </w:numPr>
+      </w:pPr>
+      <w:r>
+        <w:t>Due to comments from the market, rules EUGEN-T10-R042 and EUGEN-T14-R042 has been changed back to allow for a +/-1 slack in calculation (same as the current validation artefacts)</w:t>
+      </w:r>
+    </w:p>
+    <w:p>
+      <w:pPr>
+        <w:pStyle w:val="ListParagraph"/>
+      </w:pPr>
     </w:p>
     <w:p/>
     <w:p/>
@@ -4807,21 +4892,8 @@
                 <w:sz w:val="20"/>
                 <w:szCs w:val="24"/>
               </w:rPr>
-              <w:t>Changed to fatal. Rule states "MUST be</w:t>
-            </w:r>
-            <w:proofErr w:type="gramStart"/>
-            <w:r>
-              <w:rPr>
-                <w:rFonts w:ascii="Calibri" w:eastAsia="Times New Roman" w:hAnsi="Calibri" w:cs="Times New Roman"/>
-                <w:i w:val="0"/>
-                <w:iCs w:val="0"/>
-                <w:color w:val="000000"/>
-                <w:sz w:val="20"/>
-                <w:szCs w:val="24"/>
-              </w:rPr>
-              <w:t>.."</w:t>
-            </w:r>
-            <w:proofErr w:type="gramEnd"/>
+              <w:t>Changed to fatal. Rule states "MUST be.."</w:t>
+            </w:r>
           </w:p>
         </w:tc>
         <w:tc>
@@ -5039,21 +5111,8 @@
                 <w:sz w:val="20"/>
                 <w:szCs w:val="24"/>
               </w:rPr>
-              <w:t>Changed to fatal. Rule states "MUST be</w:t>
-            </w:r>
-            <w:proofErr w:type="gramStart"/>
-            <w:r>
-              <w:rPr>
-                <w:rFonts w:ascii="Calibri" w:eastAsia="Times New Roman" w:hAnsi="Calibri" w:cs="Times New Roman"/>
-                <w:i w:val="0"/>
-                <w:iCs w:val="0"/>
-                <w:color w:val="000000"/>
-                <w:sz w:val="20"/>
-                <w:szCs w:val="24"/>
-              </w:rPr>
-              <w:t>.."</w:t>
-            </w:r>
-            <w:proofErr w:type="gramEnd"/>
+              <w:t>Changed to fatal. Rule states "MUST be.."</w:t>
+            </w:r>
           </w:p>
         </w:tc>
         <w:tc>
@@ -5147,10 +5206,7 @@
         </w:tc>
       </w:tr>
     </w:tbl>
-    <w:p>
-      <w:bookmarkStart w:id="0" w:name="_GoBack"/>
-      <w:bookmarkEnd w:id="0"/>
-    </w:p>
+    <w:p/>
     <w:sectPr>
       <w:pgSz w:w="16840" w:h="11900" w:orient="landscape"/>
       <w:pgMar w:top="1417" w:right="1417" w:bottom="1417" w:left="1417" w:header="708" w:footer="708" w:gutter="0"/>
@@ -5173,7 +5229,93 @@
       <w:lvlText w:val="%1."/>
       <w:lvlJc w:val="left"/>
       <w:pPr>
-        <w:ind w:left="720" w:hanging="360"/>
+        <w:ind w:left="785" w:hanging="360"/>
+      </w:pPr>
+    </w:lvl>
+    <w:lvl w:ilvl="1" w:tplc="04090019" w:tentative="1">
+      <w:start w:val="1"/>
+      <w:numFmt w:val="lowerLetter"/>
+      <w:lvlText w:val="%2."/>
+      <w:lvlJc w:val="left"/>
+      <w:pPr>
+        <w:ind w:left="1440" w:hanging="360"/>
+      </w:pPr>
+    </w:lvl>
+    <w:lvl w:ilvl="2" w:tplc="0409001B" w:tentative="1">
+      <w:start w:val="1"/>
+      <w:numFmt w:val="lowerRoman"/>
+      <w:lvlText w:val="%3."/>
+      <w:lvlJc w:val="right"/>
+      <w:pPr>
+        <w:ind w:left="2160" w:hanging="180"/>
+      </w:pPr>
+    </w:lvl>
+    <w:lvl w:ilvl="3" w:tplc="0409000F" w:tentative="1">
+      <w:start w:val="1"/>
+      <w:numFmt w:val="decimal"/>
+      <w:lvlText w:val="%4."/>
+      <w:lvlJc w:val="left"/>
+      <w:pPr>
+        <w:ind w:left="2880" w:hanging="360"/>
+      </w:pPr>
+    </w:lvl>
+    <w:lvl w:ilvl="4" w:tplc="04090019" w:tentative="1">
+      <w:start w:val="1"/>
+      <w:numFmt w:val="lowerLetter"/>
+      <w:lvlText w:val="%5."/>
+      <w:lvlJc w:val="left"/>
+      <w:pPr>
+        <w:ind w:left="3600" w:hanging="360"/>
+      </w:pPr>
+    </w:lvl>
+    <w:lvl w:ilvl="5" w:tplc="0409001B" w:tentative="1">
+      <w:start w:val="1"/>
+      <w:numFmt w:val="lowerRoman"/>
+      <w:lvlText w:val="%6."/>
+      <w:lvlJc w:val="right"/>
+      <w:pPr>
+        <w:ind w:left="4320" w:hanging="180"/>
+      </w:pPr>
+    </w:lvl>
+    <w:lvl w:ilvl="6" w:tplc="0409000F" w:tentative="1">
+      <w:start w:val="1"/>
+      <w:numFmt w:val="decimal"/>
+      <w:lvlText w:val="%7."/>
+      <w:lvlJc w:val="left"/>
+      <w:pPr>
+        <w:ind w:left="5040" w:hanging="360"/>
+      </w:pPr>
+    </w:lvl>
+    <w:lvl w:ilvl="7" w:tplc="04090019" w:tentative="1">
+      <w:start w:val="1"/>
+      <w:numFmt w:val="lowerLetter"/>
+      <w:lvlText w:val="%8."/>
+      <w:lvlJc w:val="left"/>
+      <w:pPr>
+        <w:ind w:left="5760" w:hanging="360"/>
+      </w:pPr>
+    </w:lvl>
+    <w:lvl w:ilvl="8" w:tplc="0409001B" w:tentative="1">
+      <w:start w:val="1"/>
+      <w:numFmt w:val="lowerRoman"/>
+      <w:lvlText w:val="%9."/>
+      <w:lvlJc w:val="right"/>
+      <w:pPr>
+        <w:ind w:left="6480" w:hanging="180"/>
+      </w:pPr>
+    </w:lvl>
+  </w:abstractNum>
+  <w:abstractNum w:abstractNumId="1">
+    <w:nsid w:val="3D3C6FE9"/>
+    <w:multiLevelType w:val="hybridMultilevel"/>
+    <w:tmpl w:val="B622C5DE"/>
+    <w:lvl w:ilvl="0" w:tplc="0409000F">
+      <w:start w:val="1"/>
+      <w:numFmt w:val="decimal"/>
+      <w:lvlText w:val="%1."/>
+      <w:lvlJc w:val="left"/>
+      <w:pPr>
+        <w:ind w:left="785" w:hanging="360"/>
       </w:pPr>
     </w:lvl>
     <w:lvl w:ilvl="1" w:tplc="04090019" w:tentative="1">
@@ -5251,6 +5393,9 @@
   </w:abstractNum>
   <w:num w:numId="1">
     <w:abstractNumId w:val="0"/>
+  </w:num>
+  <w:num w:numId="2">
+    <w:abstractNumId w:val="1"/>
   </w:num>
 </w:numbering>
 </file>

</xml_diff>